<commit_message>
Add caller_contents feature. Change source_backbones behaviour and fix template error for listing problems.
</commit_message>
<xml_diff>
--- a/inst/template_EN-US.docx
+++ b/inst/template_EN-US.docx
@@ -436,7 +436,7 @@
             </wp:anchor>
           </w:drawing>
         </mc:Choice>
-        <mc:Fallback xmlns:cx="http://schemas.microsoft.com/office/drawing/2014/chartex" xmlns:cx1="http://schemas.microsoft.com/office/drawing/2015/9/8/chartex" xmlns:cx2="http://schemas.microsoft.com/office/drawing/2015/10/21/chartex" xmlns:cx3="http://schemas.microsoft.com/office/drawing/2016/5/9/chartex" xmlns:cx4="http://schemas.microsoft.com/office/drawing/2016/5/10/chartex" xmlns:cx5="http://schemas.microsoft.com/office/drawing/2016/5/11/chartex" xmlns:cx6="http://schemas.microsoft.com/office/drawing/2016/5/12/chartex" xmlns:cx7="http://schemas.microsoft.com/office/drawing/2016/5/13/chartex" xmlns:cx8="http://schemas.microsoft.com/office/drawing/2016/5/14/chartex" xmlns:aink="http://schemas.microsoft.com/office/drawing/2016/ink" xmlns:am3d="http://schemas.microsoft.com/office/drawing/2017/model3d" xmlns:oel="http://schemas.microsoft.com/office/2019/extlst" xmlns:w16cex="http://schemas.microsoft.com/office/word/2018/wordml/cex" xmlns:w16cid="http://schemas.microsoft.com/office/word/2016/wordml/cid" xmlns:w16="http://schemas.microsoft.com/office/word/2018/wordml" xmlns:w16du="http://schemas.microsoft.com/office/word/2023/wordml/word16du" xmlns:w16sdtdh="http://schemas.microsoft.com/office/word/2020/wordml/sdtdatahash" xmlns:w16se="http://schemas.microsoft.com/office/word/2015/wordml/symex">
+        <mc:Fallback xmlns:w16se="http://schemas.microsoft.com/office/word/2015/wordml/symex" xmlns:w16sdtdh="http://schemas.microsoft.com/office/word/2020/wordml/sdtdatahash" xmlns:w16du="http://schemas.microsoft.com/office/word/2023/wordml/word16du" xmlns:w16="http://schemas.microsoft.com/office/word/2018/wordml" xmlns:w16cid="http://schemas.microsoft.com/office/word/2016/wordml/cid" xmlns:w16cex="http://schemas.microsoft.com/office/word/2018/wordml/cex" xmlns:oel="http://schemas.microsoft.com/office/2019/extlst" xmlns:am3d="http://schemas.microsoft.com/office/drawing/2017/model3d" xmlns:aink="http://schemas.microsoft.com/office/drawing/2016/ink" xmlns:cx8="http://schemas.microsoft.com/office/drawing/2016/5/14/chartex" xmlns:cx7="http://schemas.microsoft.com/office/drawing/2016/5/13/chartex" xmlns:cx6="http://schemas.microsoft.com/office/drawing/2016/5/12/chartex" xmlns:cx5="http://schemas.microsoft.com/office/drawing/2016/5/11/chartex" xmlns:cx4="http://schemas.microsoft.com/office/drawing/2016/5/10/chartex" xmlns:cx3="http://schemas.microsoft.com/office/drawing/2016/5/9/chartex" xmlns:cx2="http://schemas.microsoft.com/office/drawing/2015/10/21/chartex" xmlns:cx1="http://schemas.microsoft.com/office/drawing/2015/9/8/chartex" xmlns:cx="http://schemas.microsoft.com/office/drawing/2014/chartex">
           <w:pict>
             <v:line w14:anchorId="59831CF1" id="Conector reto 1" o:spid="_x0000_s1026" style="position:absolute;flip:y;z-index:251659264;visibility:visible;mso-wrap-style:square;mso-width-percent:0;mso-height-percent:0;mso-wrap-distance-left:9pt;mso-wrap-distance-top:0;mso-wrap-distance-right:9pt;mso-wrap-distance-bottom:0;mso-position-horizontal:right;mso-position-horizontal-relative:margin;mso-position-vertical:absolute;mso-position-vertical-relative:text;mso-width-percent:0;mso-height-percent:0;mso-width-relative:margin;mso-height-relative:margin" from="718.3pt,9.1pt" to="1487.8pt,9.1pt" o:gfxdata="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" strokecolor="black [3200]" strokeweight=".5pt">
               <v:stroke joinstyle="miter"/>
@@ -1021,8 +1021,8 @@
       <w:lang w:eastAsia="en-US" w:bidi="ar-SA"/>
     </w:rPr>
   </w:style>
-  <w:style w:type="table" w:customStyle="1" w:styleId="IBTabela1">
-    <w:name w:val="IB Tabela 1"/>
+  <w:style w:type="table" w:customStyle="1" w:styleId="StatsTLFTabela1">
+    <w:name w:val="StatsTLF Tabela 1"/>
     <w:basedOn w:val="Tabelaclssica1"/>
     <w:uiPriority w:val="99"/>
     <w:rsid w:val="005C26C9"/>
@@ -1701,7 +1701,7 @@
 </file>
 
 <file path=customXml/itemProps1.xml><?xml version="1.0" encoding="utf-8"?>
-<ds:datastoreItem xmlns:ds="http://schemas.openxmlformats.org/officeDocument/2006/customXml" ds:itemID="{FC8DCDCD-1A21-41FE-A476-93879F436FB7}">
+<ds:datastoreItem xmlns:ds="http://schemas.openxmlformats.org/officeDocument/2006/customXml" ds:itemID="{28C6D4CE-A932-45E3-9B29-1745F6BD35EC}">
   <ds:schemaRefs>
     <ds:schemaRef ds:uri="http://schemas.openxmlformats.org/officeDocument/2006/bibliography"/>
   </ds:schemaRefs>

</xml_diff>